<commit_message>
added some stuff on the signoff sheet
</commit_message>
<xml_diff>
--- a/Project Journal_Signoff/Dolphins_FP_Iteration1_Project Journal_Signoff.docx
+++ b/Project Journal_Signoff/Dolphins_FP_Iteration1_Project Journal_Signoff.docx
@@ -356,27 +356,23 @@
                 <w:sz w:val="22"/>
                 <w:szCs w:val="22"/>
               </w:rPr>
-              <w:t xml:space="preserve"> Implemented the database. </w:t>
-            </w:r>
-            <w:proofErr w:type="spellStart"/>
-            <w:proofErr w:type="gramStart"/>
-            <w:r>
-              <w:rPr>
-                <w:rFonts w:asciiTheme="majorHAnsi" w:hAnsiTheme="majorHAnsi"/>
-                <w:sz w:val="22"/>
-                <w:szCs w:val="22"/>
-              </w:rPr>
-              <w:t>Css</w:t>
-            </w:r>
-            <w:proofErr w:type="spellEnd"/>
-            <w:proofErr w:type="gramEnd"/>
-            <w:r>
-              <w:rPr>
-                <w:rFonts w:asciiTheme="majorHAnsi" w:hAnsiTheme="majorHAnsi"/>
-                <w:sz w:val="22"/>
-                <w:szCs w:val="22"/>
-              </w:rPr>
-              <w:t xml:space="preserve"> and created puzzle success and failure cases. </w:t>
+              <w:t xml:space="preserve"> Implemented the database. C</w:t>
+            </w:r>
+            <w:r>
+              <w:rPr>
+                <w:rFonts w:asciiTheme="majorHAnsi" w:hAnsiTheme="majorHAnsi"/>
+                <w:sz w:val="22"/>
+                <w:szCs w:val="22"/>
+              </w:rPr>
+              <w:t xml:space="preserve">reated puzzle success and failure cases. </w:t>
+            </w:r>
+            <w:r>
+              <w:rPr>
+                <w:rFonts w:asciiTheme="majorHAnsi" w:hAnsiTheme="majorHAnsi"/>
+                <w:sz w:val="22"/>
+                <w:szCs w:val="22"/>
+              </w:rPr>
+              <w:t>Added CSS with font end UI implementation</w:t>
             </w:r>
           </w:p>
         </w:tc>
@@ -470,8 +466,18 @@
                 <w:sz w:val="22"/>
                 <w:szCs w:val="22"/>
               </w:rPr>
+              <w:t xml:space="preserve"> with front end UI implementation</w:t>
+            </w:r>
+            <w:r>
+              <w:rPr>
+                <w:rFonts w:asciiTheme="majorHAnsi" w:hAnsiTheme="majorHAnsi"/>
+                <w:sz w:val="22"/>
+                <w:szCs w:val="22"/>
+              </w:rPr>
               <w:t>.</w:t>
             </w:r>
+            <w:bookmarkStart w:id="0" w:name="_GoBack"/>
+            <w:bookmarkEnd w:id="0"/>
           </w:p>
           <w:p>
             <w:pPr>
@@ -531,26 +537,74 @@
                 <w:sz w:val="22"/>
                 <w:szCs w:val="22"/>
               </w:rPr>
-              <w:t>Prashant Shrestha</w:t>
-            </w:r>
-            <w:r>
-              <w:rPr>
-                <w:rFonts w:asciiTheme="majorHAnsi" w:hAnsiTheme="majorHAnsi"/>
-                <w:sz w:val="22"/>
-                <w:szCs w:val="22"/>
-              </w:rPr>
-              <w:t>:</w:t>
-            </w:r>
-            <w:r>
-              <w:rPr>
-                <w:rFonts w:asciiTheme="majorHAnsi" w:hAnsiTheme="majorHAnsi"/>
-                <w:sz w:val="22"/>
-                <w:szCs w:val="22"/>
-              </w:rPr>
-              <w:t xml:space="preserve"> Database schema ideas. Created the index page and the header for both the index and puzzle pages. Added css.</w:t>
-            </w:r>
-            <w:bookmarkStart w:id="0" w:name="_GoBack"/>
-            <w:bookmarkEnd w:id="0"/>
+              <w:t>Prashant Shrestha:</w:t>
+            </w:r>
+            <w:r>
+              <w:rPr>
+                <w:rFonts w:asciiTheme="majorHAnsi" w:hAnsiTheme="majorHAnsi"/>
+                <w:sz w:val="22"/>
+                <w:szCs w:val="22"/>
+              </w:rPr>
+              <w:t xml:space="preserve"> Database schema ideas. Created the index page and t</w:t>
+            </w:r>
+            <w:r>
+              <w:rPr>
+                <w:rFonts w:asciiTheme="majorHAnsi" w:hAnsiTheme="majorHAnsi"/>
+                <w:sz w:val="22"/>
+                <w:szCs w:val="22"/>
+              </w:rPr>
+              <w:t>he header for both the index,</w:t>
+            </w:r>
+            <w:r>
+              <w:rPr>
+                <w:rFonts w:asciiTheme="majorHAnsi" w:hAnsiTheme="majorHAnsi"/>
+                <w:sz w:val="22"/>
+                <w:szCs w:val="22"/>
+              </w:rPr>
+              <w:t xml:space="preserve"> puzzle pages</w:t>
+            </w:r>
+            <w:r>
+              <w:rPr>
+                <w:rFonts w:asciiTheme="majorHAnsi" w:hAnsiTheme="majorHAnsi"/>
+                <w:sz w:val="22"/>
+                <w:szCs w:val="22"/>
+              </w:rPr>
+              <w:t>, login page, add words page</w:t>
+            </w:r>
+            <w:r>
+              <w:rPr>
+                <w:rFonts w:asciiTheme="majorHAnsi" w:hAnsiTheme="majorHAnsi"/>
+                <w:sz w:val="22"/>
+                <w:szCs w:val="22"/>
+              </w:rPr>
+              <w:t xml:space="preserve">. Added </w:t>
+            </w:r>
+            <w:proofErr w:type="spellStart"/>
+            <w:r>
+              <w:rPr>
+                <w:rFonts w:asciiTheme="majorHAnsi" w:hAnsiTheme="majorHAnsi"/>
+                <w:sz w:val="22"/>
+                <w:szCs w:val="22"/>
+              </w:rPr>
+              <w:t>css</w:t>
+            </w:r>
+            <w:proofErr w:type="spellEnd"/>
+            <w:r>
+              <w:rPr>
+                <w:rFonts w:asciiTheme="majorHAnsi" w:hAnsiTheme="majorHAnsi"/>
+                <w:sz w:val="22"/>
+                <w:szCs w:val="22"/>
+              </w:rPr>
+              <w:t xml:space="preserve"> with front end UI implementation</w:t>
+            </w:r>
+            <w:r>
+              <w:rPr>
+                <w:rFonts w:asciiTheme="majorHAnsi" w:hAnsiTheme="majorHAnsi"/>
+                <w:sz w:val="22"/>
+                <w:szCs w:val="22"/>
+              </w:rPr>
+              <w:t>.</w:t>
+            </w:r>
           </w:p>
           <w:p>
             <w:pPr>
@@ -610,31 +664,7 @@
                 <w:sz w:val="22"/>
                 <w:szCs w:val="22"/>
               </w:rPr>
-              <w:t>Dennis Lee:</w:t>
-            </w:r>
-            <w:r>
-              <w:rPr>
-                <w:rFonts w:asciiTheme="majorHAnsi" w:hAnsiTheme="majorHAnsi"/>
-                <w:sz w:val="22"/>
-                <w:szCs w:val="22"/>
-              </w:rPr>
-              <w:t xml:space="preserve"> </w:t>
-            </w:r>
-            <w:r>
-              <w:rPr>
-                <w:rFonts w:asciiTheme="majorHAnsi" w:hAnsiTheme="majorHAnsi"/>
-                <w:sz w:val="22"/>
-                <w:szCs w:val="22"/>
-              </w:rPr>
-              <w:t>Database schema ideas</w:t>
-            </w:r>
-            <w:r>
-              <w:rPr>
-                <w:rFonts w:asciiTheme="majorHAnsi" w:hAnsiTheme="majorHAnsi"/>
-                <w:sz w:val="22"/>
-                <w:szCs w:val="22"/>
-              </w:rPr>
-              <w:t>.</w:t>
+              <w:t>Dennis Lee: Database schema ideas.</w:t>
             </w:r>
           </w:p>
           <w:p>
@@ -925,6 +955,7 @@
     <w:lsdException w:name="HTML Sample" w:semiHidden="1" w:unhideWhenUsed="1"/>
     <w:lsdException w:name="HTML Typewriter" w:semiHidden="1" w:unhideWhenUsed="1"/>
     <w:lsdException w:name="HTML Variable" w:semiHidden="1" w:unhideWhenUsed="1"/>
+    <w:lsdException w:name="Normal Table" w:semiHidden="1" w:unhideWhenUsed="1"/>
     <w:lsdException w:name="annotation subject" w:semiHidden="1" w:unhideWhenUsed="1"/>
     <w:lsdException w:name="No List" w:semiHidden="1" w:unhideWhenUsed="1"/>
     <w:lsdException w:name="Outline List 1" w:semiHidden="1" w:unhideWhenUsed="1"/>
@@ -970,9 +1001,11 @@
     <w:lsdException w:name="Table Subtle 1" w:semiHidden="1" w:unhideWhenUsed="1"/>
     <w:lsdException w:name="Table Subtle 2" w:semiHidden="1" w:unhideWhenUsed="1"/>
     <w:lsdException w:name="Table Web 1" w:semiHidden="1" w:unhideWhenUsed="1"/>
+    <w:lsdException w:name="Table Web 2" w:semiHidden="1" w:unhideWhenUsed="1"/>
     <w:lsdException w:name="Table Web 3" w:semiHidden="1" w:unhideWhenUsed="1"/>
     <w:lsdException w:name="Balloon Text" w:semiHidden="1" w:unhideWhenUsed="1"/>
     <w:lsdException w:name="Table Grid" w:uiPriority="59"/>
+    <w:lsdException w:name="Table Theme" w:semiHidden="1" w:unhideWhenUsed="1"/>
     <w:lsdException w:name="Placeholder Text" w:semiHidden="1"/>
     <w:lsdException w:name="No Spacing" w:uiPriority="1" w:qFormat="1"/>
     <w:lsdException w:name="Light Shading" w:uiPriority="60"/>

</xml_diff>

<commit_message>
Added the Project_Journal_Signoff for iteration 2. Make sure to add what you did.
</commit_message>
<xml_diff>
--- a/Project Journal_Signoff/Dolphins_FP_Iteration1_Project Journal_Signoff.docx
+++ b/Project Journal_Signoff/Dolphins_FP_Iteration1_Project Journal_Signoff.docx
@@ -160,8 +160,10 @@
                 <w:szCs w:val="20"/>
                 <w:shd w:val="clear" w:color="auto" w:fill="FAFAFA"/>
               </w:rPr>
-              <w:t>FP - Iteration `</w:t>
-            </w:r>
+              <w:t>FP - Iteration 1</w:t>
+            </w:r>
+            <w:bookmarkStart w:id="0" w:name="_GoBack"/>
+            <w:bookmarkEnd w:id="0"/>
           </w:p>
         </w:tc>
       </w:tr>
@@ -476,8 +478,6 @@
               </w:rPr>
               <w:t>.</w:t>
             </w:r>
-            <w:bookmarkStart w:id="0" w:name="_GoBack"/>
-            <w:bookmarkEnd w:id="0"/>
           </w:p>
           <w:p>
             <w:pPr>

</xml_diff>